<commit_message>
Update Between Individuals and News Organizations _ Main.docx
</commit_message>
<xml_diff>
--- a/Pol Comm Submission Files/Between Individuals and News Organizations _ Main.docx
+++ b/Pol Comm Submission Files/Between Individuals and News Organizations _ Main.docx
@@ -6785,6 +6785,60 @@
       </w:r>
       <w:r>
         <w:t xml:space="preserve"> individuals’ news selections. Thus, even while segmentation may not unfold along strictly ideological lines, it could still play a role in contributing to the erosion or deterioration of social cohesion in the United States.</w:t>
+      </w:r>
+    </w:p>
+    <w:p>
+      <w:pPr>
+        <w:spacing w:line="480" w:lineRule="auto"/>
+        <w:jc w:val="center"/>
+      </w:pPr>
+      <w:r>
+        <w:rPr>
+          <w:b/>
+          <w:bCs/>
+        </w:rPr>
+        <w:t>Acknowledgements</w:t>
+      </w:r>
+    </w:p>
+    <w:p>
+      <w:pPr>
+        <w:spacing w:line="480" w:lineRule="auto"/>
+      </w:pPr>
+      <w:r>
+        <w:t xml:space="preserve">The authors would like to acknowledge </w:t>
+      </w:r>
+      <w:proofErr w:type="spellStart"/>
+      <w:r>
+        <w:t>Jiehua</w:t>
+      </w:r>
+      <w:proofErr w:type="spellEnd"/>
+      <w:r>
+        <w:t xml:space="preserve"> Zhang, doctoral candidate at the University of Alabama, for her role in coding the open-ended media data. </w:t>
+      </w:r>
+    </w:p>
+    <w:p>
+      <w:pPr>
+        <w:spacing w:line="480" w:lineRule="auto"/>
+        <w:jc w:val="center"/>
+        <w:rPr>
+          <w:b/>
+          <w:bCs/>
+        </w:rPr>
+      </w:pPr>
+      <w:r>
+        <w:rPr>
+          <w:b/>
+          <w:bCs/>
+        </w:rPr>
+        <w:t>Declaration of Interests</w:t>
+      </w:r>
+    </w:p>
+    <w:p>
+      <w:pPr>
+        <w:spacing w:line="480" w:lineRule="auto"/>
+      </w:pPr>
+      <w:r>
+        <w:t xml:space="preserve">The authors declare no conflicts of interest. </w:t>
       </w:r>
     </w:p>
     <w:p>

</xml_diff>